<commit_message>
ajout de bootstrap et font-awesome
</commit_message>
<xml_diff>
--- a/docs/Hajek_Valentin-Tp3.docx
+++ b/docs/Hajek_Valentin-Tp3.docx
@@ -142,7 +142,7 @@
                     <pic:cNvPicPr/>
                   </pic:nvPicPr>
                   <pic:blipFill>
-                    <a:blip r:embed="rId4"/>
+                    <a:blip r:embed="rId6"/>
                     <a:stretch>
                       <a:fillRect/>
                     </a:stretch>
@@ -189,7 +189,7 @@
                     <pic:cNvPicPr/>
                   </pic:nvPicPr>
                   <pic:blipFill>
-                    <a:blip r:embed="rId5"/>
+                    <a:blip r:embed="rId7"/>
                     <a:stretch>
                       <a:fillRect/>
                     </a:stretch>
@@ -915,8 +915,1022 @@
       <w:r>
         <w:t xml:space="preserve"> - l'emplacement des styles CSS privés du composant.</w:t>
       </w:r>
+    </w:p>
+    <w:p/>
+    <w:p/>
+    <w:p/>
+    <w:p/>
+    <w:p>
+      <w:r>
+        <w:rPr>
+          <w:noProof/>
+        </w:rPr>
+        <w:drawing>
+          <wp:anchor distT="0" distB="0" distL="114300" distR="114300" simplePos="0" relativeHeight="251658240" behindDoc="1" locked="0" layoutInCell="1" allowOverlap="1" wp14:anchorId="21CDEC9D">
+            <wp:simplePos x="0" y="0"/>
+            <wp:positionH relativeFrom="column">
+              <wp:posOffset>1905</wp:posOffset>
+            </wp:positionH>
+            <wp:positionV relativeFrom="paragraph">
+              <wp:posOffset>1905</wp:posOffset>
+            </wp:positionV>
+            <wp:extent cx="5581650" cy="1571625"/>
+            <wp:effectExtent l="0" t="0" r="0" b="9525"/>
+            <wp:wrapTight wrapText="bothSides">
+              <wp:wrapPolygon edited="0">
+                <wp:start x="0" y="0"/>
+                <wp:lineTo x="0" y="21469"/>
+                <wp:lineTo x="21526" y="21469"/>
+                <wp:lineTo x="21526" y="0"/>
+                <wp:lineTo x="0" y="0"/>
+              </wp:wrapPolygon>
+            </wp:wrapTight>
+            <wp:docPr id="3" name="Image 3"/>
+            <wp:cNvGraphicFramePr>
+              <a:graphicFrameLocks xmlns:a="http://schemas.openxmlformats.org/drawingml/2006/main" noChangeAspect="1"/>
+            </wp:cNvGraphicFramePr>
+            <a:graphic xmlns:a="http://schemas.openxmlformats.org/drawingml/2006/main">
+              <a:graphicData uri="http://schemas.openxmlformats.org/drawingml/2006/picture">
+                <pic:pic xmlns:pic="http://schemas.openxmlformats.org/drawingml/2006/picture">
+                  <pic:nvPicPr>
+                    <pic:cNvPr id="1" name=""/>
+                    <pic:cNvPicPr/>
+                  </pic:nvPicPr>
+                  <pic:blipFill>
+                    <a:blip r:embed="rId8">
+                      <a:extLst>
+                        <a:ext uri="{28A0092B-C50C-407E-A947-70E740481C1C}">
+                          <a14:useLocalDpi xmlns:a14="http://schemas.microsoft.com/office/drawing/2010/main" val="0"/>
+                        </a:ext>
+                      </a:extLst>
+                    </a:blip>
+                    <a:stretch>
+                      <a:fillRect/>
+                    </a:stretch>
+                  </pic:blipFill>
+                  <pic:spPr>
+                    <a:xfrm>
+                      <a:off x="0" y="0"/>
+                      <a:ext cx="5581650" cy="1571625"/>
+                    </a:xfrm>
+                    <a:prstGeom prst="rect">
+                      <a:avLst/>
+                    </a:prstGeom>
+                  </pic:spPr>
+                </pic:pic>
+              </a:graphicData>
+            </a:graphic>
+            <wp14:sizeRelH relativeFrom="page">
+              <wp14:pctWidth>0</wp14:pctWidth>
+            </wp14:sizeRelH>
+            <wp14:sizeRelV relativeFrom="page">
+              <wp14:pctHeight>0</wp14:pctHeight>
+            </wp14:sizeRelV>
+          </wp:anchor>
+        </w:drawing>
+      </w:r>
+    </w:p>
+    <w:p>
+      <w:r>
+        <w:t>HeroesComponent.html</w:t>
+      </w:r>
+    </w:p>
+    <w:p>
+      <w:r>
+        <w:rPr>
+          <w:noProof/>
+        </w:rPr>
+        <w:drawing>
+          <wp:inline distT="0" distB="0" distL="0" distR="0" wp14:anchorId="005374F3" wp14:editId="488886C7">
+            <wp:extent cx="5760720" cy="1492250"/>
+            <wp:effectExtent l="0" t="0" r="0" b="0"/>
+            <wp:docPr id="4" name="Image 4"/>
+            <wp:cNvGraphicFramePr>
+              <a:graphicFrameLocks xmlns:a="http://schemas.openxmlformats.org/drawingml/2006/main" noChangeAspect="1"/>
+            </wp:cNvGraphicFramePr>
+            <a:graphic xmlns:a="http://schemas.openxmlformats.org/drawingml/2006/main">
+              <a:graphicData uri="http://schemas.openxmlformats.org/drawingml/2006/picture">
+                <pic:pic xmlns:pic="http://schemas.openxmlformats.org/drawingml/2006/picture">
+                  <pic:nvPicPr>
+                    <pic:cNvPr id="1" name=""/>
+                    <pic:cNvPicPr/>
+                  </pic:nvPicPr>
+                  <pic:blipFill>
+                    <a:blip r:embed="rId9"/>
+                    <a:stretch>
+                      <a:fillRect/>
+                    </a:stretch>
+                  </pic:blipFill>
+                  <pic:spPr>
+                    <a:xfrm>
+                      <a:off x="0" y="0"/>
+                      <a:ext cx="5760720" cy="1492250"/>
+                    </a:xfrm>
+                    <a:prstGeom prst="rect">
+                      <a:avLst/>
+                    </a:prstGeom>
+                  </pic:spPr>
+                </pic:pic>
+              </a:graphicData>
+            </a:graphic>
+          </wp:inline>
+        </w:drawing>
+      </w:r>
+    </w:p>
+    <w:p/>
+    <w:p>
+      <w:r>
+        <w:t>On a utilisé @</w:t>
+      </w:r>
+      <w:proofErr w:type="spellStart"/>
+      <w:r>
+        <w:t>angular</w:t>
+      </w:r>
+      <w:proofErr w:type="spellEnd"/>
+      <w:r>
+        <w:t xml:space="preserve">/cli pour créer un second composant </w:t>
+      </w:r>
+      <w:proofErr w:type="spellStart"/>
+      <w:r>
+        <w:t>HeroesComponent</w:t>
+      </w:r>
+      <w:proofErr w:type="spellEnd"/>
+      <w:r>
+        <w:t>.</w:t>
+      </w:r>
+    </w:p>
+    <w:p>
+      <w:r>
+        <w:t xml:space="preserve">Nous avons affiché le </w:t>
+      </w:r>
+      <w:proofErr w:type="spellStart"/>
+      <w:r>
+        <w:t>HeroesComponent</w:t>
+      </w:r>
+      <w:proofErr w:type="spellEnd"/>
+      <w:r>
+        <w:t xml:space="preserve"> en l'ajoutant au module principal </w:t>
+      </w:r>
+      <w:proofErr w:type="spellStart"/>
+      <w:r>
+        <w:t>AppComponent</w:t>
+      </w:r>
+      <w:proofErr w:type="spellEnd"/>
+      <w:r>
+        <w:t>.</w:t>
+      </w:r>
+    </w:p>
+    <w:p>
+      <w:r>
+        <w:t xml:space="preserve">Nous avons appliqué le </w:t>
+      </w:r>
+      <w:proofErr w:type="spellStart"/>
+      <w:r>
+        <w:t>UppercasePipe</w:t>
+      </w:r>
+      <w:proofErr w:type="spellEnd"/>
+      <w:r>
+        <w:t xml:space="preserve"> pour mettre en forme le nom.</w:t>
+      </w:r>
+    </w:p>
+    <w:p>
+      <w:r>
+        <w:t xml:space="preserve">Nous avons utilisé la liaison de données bidirectionnelle avec la directive </w:t>
+      </w:r>
+      <w:proofErr w:type="spellStart"/>
+      <w:r>
+        <w:t>ngModel</w:t>
+      </w:r>
+      <w:proofErr w:type="spellEnd"/>
+      <w:r>
+        <w:t>.</w:t>
+      </w:r>
+    </w:p>
+    <w:p>
+      <w:r>
+        <w:t xml:space="preserve">Nous avons appris à compléter </w:t>
+      </w:r>
+      <w:proofErr w:type="spellStart"/>
+      <w:r>
+        <w:t>AppModule</w:t>
+      </w:r>
+      <w:proofErr w:type="spellEnd"/>
+      <w:r>
+        <w:t>.</w:t>
+      </w:r>
+    </w:p>
+    <w:p>
+      <w:r>
+        <w:t xml:space="preserve">Nous avons importé </w:t>
+      </w:r>
+      <w:proofErr w:type="spellStart"/>
+      <w:r>
+        <w:t>FormsModule</w:t>
+      </w:r>
+      <w:proofErr w:type="spellEnd"/>
+      <w:r>
+        <w:t xml:space="preserve"> dans </w:t>
+      </w:r>
+      <w:proofErr w:type="spellStart"/>
+      <w:r>
+        <w:t>AppModule</w:t>
+      </w:r>
+      <w:proofErr w:type="spellEnd"/>
+      <w:r>
+        <w:t xml:space="preserve"> pour qu'</w:t>
+      </w:r>
+      <w:proofErr w:type="spellStart"/>
+      <w:r>
+        <w:t>Angular</w:t>
+      </w:r>
+      <w:proofErr w:type="spellEnd"/>
+      <w:r>
+        <w:t xml:space="preserve"> reconnaisse et applique la directive </w:t>
+      </w:r>
+      <w:proofErr w:type="spellStart"/>
+      <w:r>
+        <w:t>ngModel</w:t>
+      </w:r>
+      <w:proofErr w:type="spellEnd"/>
+      <w:r>
+        <w:t>.</w:t>
+      </w:r>
+    </w:p>
+    <w:p>
+      <w:r>
+        <w:t xml:space="preserve">Nous avons appris qu'il faut déclarer les composants dans </w:t>
+      </w:r>
+      <w:proofErr w:type="spellStart"/>
+      <w:r>
+        <w:t>AppModule</w:t>
+      </w:r>
+      <w:proofErr w:type="spellEnd"/>
+      <w:r>
+        <w:t xml:space="preserve"> et vous avez apprécié le fait que @</w:t>
+      </w:r>
+      <w:proofErr w:type="spellStart"/>
+      <w:r>
+        <w:t>angular</w:t>
+      </w:r>
+      <w:proofErr w:type="spellEnd"/>
+      <w:r>
+        <w:t>/CLI l'ait fait pour vous.</w:t>
+      </w:r>
+    </w:p>
+    <w:p/>
+    <w:p>
+      <w:r>
+        <w:t xml:space="preserve">Installation de </w:t>
+      </w:r>
+      <w:proofErr w:type="spellStart"/>
+      <w:r>
+        <w:t>Boostrap</w:t>
+      </w:r>
+      <w:proofErr w:type="spellEnd"/>
+      <w:r>
+        <w:t> :</w:t>
+      </w:r>
+    </w:p>
+    <w:p>
+      <w:proofErr w:type="spellStart"/>
+      <w:proofErr w:type="gramStart"/>
+      <w:r>
+        <w:t>npm</w:t>
+      </w:r>
+      <w:proofErr w:type="spellEnd"/>
+      <w:proofErr w:type="gramEnd"/>
+      <w:r>
+        <w:t xml:space="preserve"> </w:t>
+      </w:r>
+      <w:proofErr w:type="spellStart"/>
+      <w:r>
+        <w:t>install</w:t>
+      </w:r>
+      <w:proofErr w:type="spellEnd"/>
+      <w:r>
+        <w:t xml:space="preserve"> </w:t>
+      </w:r>
+      <w:proofErr w:type="spellStart"/>
+      <w:r>
+        <w:t>bootstrap</w:t>
+      </w:r>
+      <w:proofErr w:type="spellEnd"/>
+      <w:r>
+        <w:t xml:space="preserve"> --</w:t>
+      </w:r>
+      <w:proofErr w:type="spellStart"/>
+      <w:r>
+        <w:t>save</w:t>
+      </w:r>
+      <w:proofErr w:type="spellEnd"/>
+    </w:p>
+    <w:p>
+      <w:proofErr w:type="spellStart"/>
+      <w:proofErr w:type="gramStart"/>
+      <w:r>
+        <w:t>npm</w:t>
+      </w:r>
+      <w:proofErr w:type="spellEnd"/>
+      <w:proofErr w:type="gramEnd"/>
+      <w:r>
+        <w:t xml:space="preserve"> </w:t>
+      </w:r>
+      <w:proofErr w:type="spellStart"/>
+      <w:r>
+        <w:t>install</w:t>
+      </w:r>
+      <w:proofErr w:type="spellEnd"/>
+      <w:r>
+        <w:t xml:space="preserve"> --</w:t>
+      </w:r>
+      <w:proofErr w:type="spellStart"/>
+      <w:r>
+        <w:t>save</w:t>
+      </w:r>
+      <w:proofErr w:type="spellEnd"/>
+      <w:r>
+        <w:t xml:space="preserve"> font-</w:t>
+      </w:r>
+      <w:proofErr w:type="spellStart"/>
+      <w:r>
+        <w:t>awesome</w:t>
+      </w:r>
+      <w:proofErr w:type="spellEnd"/>
+    </w:p>
+    <w:p/>
+    <w:p>
+      <w:pPr>
+        <w:shd w:val="clear" w:color="auto" w:fill="1E1E1E"/>
+        <w:spacing w:after="0" w:line="285" w:lineRule="atLeast"/>
+        <w:rPr>
+          <w:rFonts w:ascii="Consolas" w:eastAsia="Times New Roman" w:hAnsi="Consolas" w:cs="Times New Roman"/>
+          <w:color w:val="D4D4D4"/>
+          <w:sz w:val="21"/>
+          <w:szCs w:val="21"/>
+          <w:lang w:eastAsia="fr-FR"/>
+        </w:rPr>
+      </w:pPr>
+      <w:r>
+        <w:rPr>
+          <w:rFonts w:ascii="Consolas" w:eastAsia="Times New Roman" w:hAnsi="Consolas" w:cs="Times New Roman"/>
+          <w:color w:val="D4D4D4"/>
+          <w:sz w:val="21"/>
+          <w:szCs w:val="21"/>
+          <w:lang w:eastAsia="fr-FR"/>
+        </w:rPr>
+        <w:t xml:space="preserve">    </w:t>
+      </w:r>
+      <w:r>
+        <w:rPr>
+          <w:rFonts w:ascii="Consolas" w:eastAsia="Times New Roman" w:hAnsi="Consolas" w:cs="Times New Roman"/>
+          <w:color w:val="9CDCFE"/>
+          <w:sz w:val="21"/>
+          <w:szCs w:val="21"/>
+          <w:lang w:eastAsia="fr-FR"/>
+        </w:rPr>
+        <w:t>"</w:t>
+      </w:r>
+      <w:proofErr w:type="spellStart"/>
+      <w:r>
+        <w:rPr>
+          <w:rFonts w:ascii="Consolas" w:eastAsia="Times New Roman" w:hAnsi="Consolas" w:cs="Times New Roman"/>
+          <w:color w:val="9CDCFE"/>
+          <w:sz w:val="21"/>
+          <w:szCs w:val="21"/>
+          <w:lang w:eastAsia="fr-FR"/>
+        </w:rPr>
+        <w:t>bootstrap</w:t>
+      </w:r>
+      <w:proofErr w:type="spellEnd"/>
+      <w:proofErr w:type="gramStart"/>
+      <w:r>
+        <w:rPr>
+          <w:rFonts w:ascii="Consolas" w:eastAsia="Times New Roman" w:hAnsi="Consolas" w:cs="Times New Roman"/>
+          <w:color w:val="9CDCFE"/>
+          <w:sz w:val="21"/>
+          <w:szCs w:val="21"/>
+          <w:lang w:eastAsia="fr-FR"/>
+        </w:rPr>
+        <w:t>"</w:t>
+      </w:r>
+      <w:r>
+        <w:rPr>
+          <w:rFonts w:ascii="Consolas" w:eastAsia="Times New Roman" w:hAnsi="Consolas" w:cs="Times New Roman"/>
+          <w:color w:val="D4D4D4"/>
+          <w:sz w:val="21"/>
+          <w:szCs w:val="21"/>
+          <w:lang w:eastAsia="fr-FR"/>
+        </w:rPr>
+        <w:t>:</w:t>
+      </w:r>
+      <w:proofErr w:type="gramEnd"/>
+      <w:r>
+        <w:rPr>
+          <w:rFonts w:ascii="Consolas" w:eastAsia="Times New Roman" w:hAnsi="Consolas" w:cs="Times New Roman"/>
+          <w:color w:val="D4D4D4"/>
+          <w:sz w:val="21"/>
+          <w:szCs w:val="21"/>
+          <w:lang w:eastAsia="fr-FR"/>
+        </w:rPr>
+        <w:t xml:space="preserve"> </w:t>
+      </w:r>
+      <w:r>
+        <w:rPr>
+          <w:rFonts w:ascii="Consolas" w:eastAsia="Times New Roman" w:hAnsi="Consolas" w:cs="Times New Roman"/>
+          <w:color w:val="CE9178"/>
+          <w:sz w:val="21"/>
+          <w:szCs w:val="21"/>
+          <w:lang w:eastAsia="fr-FR"/>
+        </w:rPr>
+        <w:t>"^4.1.3"</w:t>
+      </w:r>
+      <w:r>
+        <w:rPr>
+          <w:rFonts w:ascii="Consolas" w:eastAsia="Times New Roman" w:hAnsi="Consolas" w:cs="Times New Roman"/>
+          <w:color w:val="D4D4D4"/>
+          <w:sz w:val="21"/>
+          <w:szCs w:val="21"/>
+          <w:lang w:eastAsia="fr-FR"/>
+        </w:rPr>
+        <w:t>,</w:t>
+      </w:r>
+    </w:p>
+    <w:p>
+      <w:pPr>
+        <w:shd w:val="clear" w:color="auto" w:fill="1E1E1E"/>
+        <w:spacing w:after="0" w:line="285" w:lineRule="atLeast"/>
+        <w:rPr>
+          <w:rFonts w:ascii="Consolas" w:eastAsia="Times New Roman" w:hAnsi="Consolas" w:cs="Times New Roman"/>
+          <w:color w:val="D4D4D4"/>
+          <w:sz w:val="21"/>
+          <w:szCs w:val="21"/>
+          <w:lang w:eastAsia="fr-FR"/>
+        </w:rPr>
+      </w:pPr>
+      <w:r>
+        <w:rPr>
+          <w:rFonts w:ascii="Consolas" w:eastAsia="Times New Roman" w:hAnsi="Consolas" w:cs="Times New Roman"/>
+          <w:color w:val="D4D4D4"/>
+          <w:sz w:val="21"/>
+          <w:szCs w:val="21"/>
+          <w:lang w:eastAsia="fr-FR"/>
+        </w:rPr>
+        <w:t xml:space="preserve">    </w:t>
+      </w:r>
+      <w:r>
+        <w:rPr>
+          <w:rFonts w:ascii="Consolas" w:eastAsia="Times New Roman" w:hAnsi="Consolas" w:cs="Times New Roman"/>
+          <w:color w:val="9CDCFE"/>
+          <w:sz w:val="21"/>
+          <w:szCs w:val="21"/>
+          <w:lang w:eastAsia="fr-FR"/>
+        </w:rPr>
+        <w:t>"font-</w:t>
+      </w:r>
+      <w:proofErr w:type="spellStart"/>
+      <w:r>
+        <w:rPr>
+          <w:rFonts w:ascii="Consolas" w:eastAsia="Times New Roman" w:hAnsi="Consolas" w:cs="Times New Roman"/>
+          <w:color w:val="9CDCFE"/>
+          <w:sz w:val="21"/>
+          <w:szCs w:val="21"/>
+          <w:lang w:eastAsia="fr-FR"/>
+        </w:rPr>
+        <w:t>awesome</w:t>
+      </w:r>
+      <w:proofErr w:type="spellEnd"/>
+      <w:proofErr w:type="gramStart"/>
+      <w:r>
+        <w:rPr>
+          <w:rFonts w:ascii="Consolas" w:eastAsia="Times New Roman" w:hAnsi="Consolas" w:cs="Times New Roman"/>
+          <w:color w:val="9CDCFE"/>
+          <w:sz w:val="21"/>
+          <w:szCs w:val="21"/>
+          <w:lang w:eastAsia="fr-FR"/>
+        </w:rPr>
+        <w:t>"</w:t>
+      </w:r>
+      <w:r>
+        <w:rPr>
+          <w:rFonts w:ascii="Consolas" w:eastAsia="Times New Roman" w:hAnsi="Consolas" w:cs="Times New Roman"/>
+          <w:color w:val="D4D4D4"/>
+          <w:sz w:val="21"/>
+          <w:szCs w:val="21"/>
+          <w:lang w:eastAsia="fr-FR"/>
+        </w:rPr>
+        <w:t>:</w:t>
+      </w:r>
+      <w:proofErr w:type="gramEnd"/>
+      <w:r>
+        <w:rPr>
+          <w:rFonts w:ascii="Consolas" w:eastAsia="Times New Roman" w:hAnsi="Consolas" w:cs="Times New Roman"/>
+          <w:color w:val="D4D4D4"/>
+          <w:sz w:val="21"/>
+          <w:szCs w:val="21"/>
+          <w:lang w:eastAsia="fr-FR"/>
+        </w:rPr>
+        <w:t xml:space="preserve"> </w:t>
+      </w:r>
+      <w:r>
+        <w:rPr>
+          <w:rFonts w:ascii="Consolas" w:eastAsia="Times New Roman" w:hAnsi="Consolas" w:cs="Times New Roman"/>
+          <w:color w:val="CE9178"/>
+          <w:sz w:val="21"/>
+          <w:szCs w:val="21"/>
+          <w:lang w:eastAsia="fr-FR"/>
+        </w:rPr>
+        <w:t>"^4.7.0"</w:t>
+      </w:r>
+      <w:r>
+        <w:rPr>
+          <w:rFonts w:ascii="Consolas" w:eastAsia="Times New Roman" w:hAnsi="Consolas" w:cs="Times New Roman"/>
+          <w:color w:val="D4D4D4"/>
+          <w:sz w:val="21"/>
+          <w:szCs w:val="21"/>
+          <w:lang w:eastAsia="fr-FR"/>
+        </w:rPr>
+        <w:t>,</w:t>
+      </w:r>
+    </w:p>
+    <w:p>
+      <w:pPr>
+        <w:tabs>
+          <w:tab w:val="left" w:pos="916"/>
+          <w:tab w:val="left" w:pos="1832"/>
+          <w:tab w:val="left" w:pos="2748"/>
+          <w:tab w:val="left" w:pos="3664"/>
+          <w:tab w:val="left" w:pos="4580"/>
+          <w:tab w:val="left" w:pos="5496"/>
+          <w:tab w:val="left" w:pos="6412"/>
+          <w:tab w:val="left" w:pos="7328"/>
+          <w:tab w:val="left" w:pos="8244"/>
+          <w:tab w:val="left" w:pos="9160"/>
+          <w:tab w:val="left" w:pos="10076"/>
+          <w:tab w:val="left" w:pos="10992"/>
+          <w:tab w:val="left" w:pos="11908"/>
+          <w:tab w:val="left" w:pos="12824"/>
+          <w:tab w:val="left" w:pos="13740"/>
+          <w:tab w:val="left" w:pos="14656"/>
+        </w:tabs>
+        <w:spacing w:after="0" w:line="240" w:lineRule="auto"/>
+        <w:rPr>
+          <w:rFonts w:ascii="Courier New" w:eastAsia="Times New Roman" w:hAnsi="Courier New" w:cs="Courier New"/>
+          <w:sz w:val="20"/>
+          <w:szCs w:val="20"/>
+          <w:lang w:eastAsia="fr-FR"/>
+        </w:rPr>
+      </w:pPr>
+      <w:r>
+        <w:rPr>
+          <w:rFonts w:ascii="Courier New" w:eastAsia="Times New Roman" w:hAnsi="Courier New" w:cs="Courier New"/>
+          <w:sz w:val="20"/>
+          <w:szCs w:val="20"/>
+          <w:lang w:eastAsia="fr-FR"/>
+        </w:rPr>
+        <w:t>"styles</w:t>
+      </w:r>
+      <w:proofErr w:type="gramStart"/>
+      <w:r>
+        <w:rPr>
+          <w:rFonts w:ascii="Courier New" w:eastAsia="Times New Roman" w:hAnsi="Courier New" w:cs="Courier New"/>
+          <w:sz w:val="20"/>
+          <w:szCs w:val="20"/>
+          <w:lang w:eastAsia="fr-FR"/>
+        </w:rPr>
+        <w:t>":</w:t>
+      </w:r>
+      <w:proofErr w:type="gramEnd"/>
+      <w:r>
+        <w:rPr>
+          <w:rFonts w:ascii="Courier New" w:eastAsia="Times New Roman" w:hAnsi="Courier New" w:cs="Courier New"/>
+          <w:sz w:val="20"/>
+          <w:szCs w:val="20"/>
+          <w:lang w:eastAsia="fr-FR"/>
+        </w:rPr>
+        <w:t xml:space="preserve"> [</w:t>
+      </w:r>
+    </w:p>
+    <w:p>
+      <w:pPr>
+        <w:tabs>
+          <w:tab w:val="left" w:pos="916"/>
+          <w:tab w:val="left" w:pos="1832"/>
+          <w:tab w:val="left" w:pos="2748"/>
+          <w:tab w:val="left" w:pos="3664"/>
+          <w:tab w:val="left" w:pos="4580"/>
+          <w:tab w:val="left" w:pos="5496"/>
+          <w:tab w:val="left" w:pos="6412"/>
+          <w:tab w:val="left" w:pos="7328"/>
+          <w:tab w:val="left" w:pos="8244"/>
+          <w:tab w:val="left" w:pos="9160"/>
+          <w:tab w:val="left" w:pos="10076"/>
+          <w:tab w:val="left" w:pos="10992"/>
+          <w:tab w:val="left" w:pos="11908"/>
+          <w:tab w:val="left" w:pos="12824"/>
+          <w:tab w:val="left" w:pos="13740"/>
+          <w:tab w:val="left" w:pos="14656"/>
+        </w:tabs>
+        <w:spacing w:after="0" w:line="240" w:lineRule="auto"/>
+        <w:rPr>
+          <w:rFonts w:ascii="Courier New" w:eastAsia="Times New Roman" w:hAnsi="Courier New" w:cs="Courier New"/>
+          <w:sz w:val="20"/>
+          <w:szCs w:val="20"/>
+          <w:lang w:eastAsia="fr-FR"/>
+        </w:rPr>
+      </w:pPr>
+      <w:r>
+        <w:rPr>
+          <w:rFonts w:ascii="Courier New" w:eastAsia="Times New Roman" w:hAnsi="Courier New" w:cs="Courier New"/>
+          <w:sz w:val="20"/>
+          <w:szCs w:val="20"/>
+          <w:lang w:eastAsia="fr-FR"/>
+        </w:rPr>
+        <w:lastRenderedPageBreak/>
+        <w:t xml:space="preserve">  "/</w:t>
+      </w:r>
+      <w:proofErr w:type="spellStart"/>
+      <w:r>
+        <w:rPr>
+          <w:rFonts w:ascii="Courier New" w:eastAsia="Times New Roman" w:hAnsi="Courier New" w:cs="Courier New"/>
+          <w:sz w:val="20"/>
+          <w:szCs w:val="20"/>
+          <w:lang w:eastAsia="fr-FR"/>
+        </w:rPr>
+        <w:t>node_modules</w:t>
+      </w:r>
+      <w:proofErr w:type="spellEnd"/>
+      <w:r>
+        <w:rPr>
+          <w:rFonts w:ascii="Courier New" w:eastAsia="Times New Roman" w:hAnsi="Courier New" w:cs="Courier New"/>
+          <w:sz w:val="20"/>
+          <w:szCs w:val="20"/>
+          <w:lang w:eastAsia="fr-FR"/>
+        </w:rPr>
+        <w:t>/</w:t>
+      </w:r>
+      <w:proofErr w:type="spellStart"/>
+      <w:r>
+        <w:rPr>
+          <w:rFonts w:ascii="Courier New" w:eastAsia="Times New Roman" w:hAnsi="Courier New" w:cs="Courier New"/>
+          <w:sz w:val="20"/>
+          <w:szCs w:val="20"/>
+          <w:lang w:eastAsia="fr-FR"/>
+        </w:rPr>
+        <w:t>bootstrap</w:t>
+      </w:r>
+      <w:proofErr w:type="spellEnd"/>
+      <w:r>
+        <w:rPr>
+          <w:rFonts w:ascii="Courier New" w:eastAsia="Times New Roman" w:hAnsi="Courier New" w:cs="Courier New"/>
+          <w:sz w:val="20"/>
+          <w:szCs w:val="20"/>
+          <w:lang w:eastAsia="fr-FR"/>
+        </w:rPr>
+        <w:t>/</w:t>
+      </w:r>
+      <w:proofErr w:type="spellStart"/>
+      <w:r>
+        <w:rPr>
+          <w:rFonts w:ascii="Courier New" w:eastAsia="Times New Roman" w:hAnsi="Courier New" w:cs="Courier New"/>
+          <w:sz w:val="20"/>
+          <w:szCs w:val="20"/>
+          <w:lang w:eastAsia="fr-FR"/>
+        </w:rPr>
+        <w:t>dist</w:t>
+      </w:r>
+      <w:proofErr w:type="spellEnd"/>
+      <w:r>
+        <w:rPr>
+          <w:rFonts w:ascii="Courier New" w:eastAsia="Times New Roman" w:hAnsi="Courier New" w:cs="Courier New"/>
+          <w:sz w:val="20"/>
+          <w:szCs w:val="20"/>
+          <w:lang w:eastAsia="fr-FR"/>
+        </w:rPr>
+        <w:t>/</w:t>
+      </w:r>
+      <w:proofErr w:type="spellStart"/>
+      <w:r>
+        <w:rPr>
+          <w:rFonts w:ascii="Courier New" w:eastAsia="Times New Roman" w:hAnsi="Courier New" w:cs="Courier New"/>
+          <w:sz w:val="20"/>
+          <w:szCs w:val="20"/>
+          <w:lang w:eastAsia="fr-FR"/>
+        </w:rPr>
+        <w:t>css</w:t>
+      </w:r>
+      <w:proofErr w:type="spellEnd"/>
+      <w:r>
+        <w:rPr>
+          <w:rFonts w:ascii="Courier New" w:eastAsia="Times New Roman" w:hAnsi="Courier New" w:cs="Courier New"/>
+          <w:sz w:val="20"/>
+          <w:szCs w:val="20"/>
+          <w:lang w:eastAsia="fr-FR"/>
+        </w:rPr>
+        <w:t>/bootstrap.min.css",</w:t>
+      </w:r>
+    </w:p>
+    <w:p>
+      <w:pPr>
+        <w:tabs>
+          <w:tab w:val="left" w:pos="916"/>
+          <w:tab w:val="left" w:pos="1832"/>
+          <w:tab w:val="left" w:pos="2748"/>
+          <w:tab w:val="left" w:pos="3664"/>
+          <w:tab w:val="left" w:pos="4580"/>
+          <w:tab w:val="left" w:pos="5496"/>
+          <w:tab w:val="left" w:pos="6412"/>
+          <w:tab w:val="left" w:pos="7328"/>
+          <w:tab w:val="left" w:pos="8244"/>
+          <w:tab w:val="left" w:pos="9160"/>
+          <w:tab w:val="left" w:pos="10076"/>
+          <w:tab w:val="left" w:pos="10992"/>
+          <w:tab w:val="left" w:pos="11908"/>
+          <w:tab w:val="left" w:pos="12824"/>
+          <w:tab w:val="left" w:pos="13740"/>
+          <w:tab w:val="left" w:pos="14656"/>
+        </w:tabs>
+        <w:spacing w:after="0" w:line="240" w:lineRule="auto"/>
+        <w:rPr>
+          <w:rFonts w:ascii="Courier New" w:eastAsia="Times New Roman" w:hAnsi="Courier New" w:cs="Courier New"/>
+          <w:sz w:val="20"/>
+          <w:szCs w:val="20"/>
+          <w:lang w:val="en-GB" w:eastAsia="fr-FR"/>
+        </w:rPr>
+      </w:pPr>
+      <w:r>
+        <w:rPr>
+          <w:rFonts w:ascii="Courier New" w:eastAsia="Times New Roman" w:hAnsi="Courier New" w:cs="Courier New"/>
+          <w:sz w:val="20"/>
+          <w:szCs w:val="20"/>
+          <w:lang w:eastAsia="fr-FR"/>
+        </w:rPr>
+        <w:t xml:space="preserve">  </w:t>
+      </w:r>
+      <w:r>
+        <w:rPr>
+          <w:rFonts w:ascii="Courier New" w:eastAsia="Times New Roman" w:hAnsi="Courier New" w:cs="Courier New"/>
+          <w:sz w:val="20"/>
+          <w:szCs w:val="20"/>
+          <w:lang w:val="en-GB" w:eastAsia="fr-FR"/>
+        </w:rPr>
+        <w:t>"styles.css",</w:t>
+      </w:r>
+    </w:p>
+    <w:p>
+      <w:pPr>
+        <w:tabs>
+          <w:tab w:val="left" w:pos="916"/>
+          <w:tab w:val="left" w:pos="1832"/>
+          <w:tab w:val="left" w:pos="2748"/>
+          <w:tab w:val="left" w:pos="3664"/>
+          <w:tab w:val="left" w:pos="4580"/>
+          <w:tab w:val="left" w:pos="5496"/>
+          <w:tab w:val="left" w:pos="6412"/>
+          <w:tab w:val="left" w:pos="7328"/>
+          <w:tab w:val="left" w:pos="8244"/>
+          <w:tab w:val="left" w:pos="9160"/>
+          <w:tab w:val="left" w:pos="10076"/>
+          <w:tab w:val="left" w:pos="10992"/>
+          <w:tab w:val="left" w:pos="11908"/>
+          <w:tab w:val="left" w:pos="12824"/>
+          <w:tab w:val="left" w:pos="13740"/>
+          <w:tab w:val="left" w:pos="14656"/>
+        </w:tabs>
+        <w:spacing w:after="0" w:line="240" w:lineRule="auto"/>
+        <w:rPr>
+          <w:rFonts w:ascii="Courier New" w:eastAsia="Times New Roman" w:hAnsi="Courier New" w:cs="Courier New"/>
+          <w:sz w:val="20"/>
+          <w:szCs w:val="20"/>
+          <w:lang w:eastAsia="fr-FR"/>
+        </w:rPr>
+      </w:pPr>
+      <w:r>
+        <w:rPr>
+          <w:rFonts w:ascii="Courier New" w:eastAsia="Times New Roman" w:hAnsi="Courier New" w:cs="Courier New"/>
+          <w:sz w:val="20"/>
+          <w:szCs w:val="20"/>
+          <w:lang w:val="en-GB" w:eastAsia="fr-FR"/>
+        </w:rPr>
+        <w:t xml:space="preserve">  </w:t>
+      </w:r>
+      <w:r>
+        <w:rPr>
+          <w:rFonts w:ascii="Courier New" w:eastAsia="Times New Roman" w:hAnsi="Courier New" w:cs="Courier New"/>
+          <w:sz w:val="20"/>
+          <w:szCs w:val="20"/>
+          <w:lang w:eastAsia="fr-FR"/>
+        </w:rPr>
+        <w:t>"/</w:t>
+      </w:r>
+      <w:proofErr w:type="spellStart"/>
+      <w:r>
+        <w:rPr>
+          <w:rFonts w:ascii="Courier New" w:eastAsia="Times New Roman" w:hAnsi="Courier New" w:cs="Courier New"/>
+          <w:sz w:val="20"/>
+          <w:szCs w:val="20"/>
+          <w:lang w:eastAsia="fr-FR"/>
+        </w:rPr>
+        <w:t>node_modules</w:t>
+      </w:r>
+      <w:proofErr w:type="spellEnd"/>
+      <w:r>
+        <w:rPr>
+          <w:rFonts w:ascii="Courier New" w:eastAsia="Times New Roman" w:hAnsi="Courier New" w:cs="Courier New"/>
+          <w:sz w:val="20"/>
+          <w:szCs w:val="20"/>
+          <w:lang w:eastAsia="fr-FR"/>
+        </w:rPr>
+        <w:t>/font-</w:t>
+      </w:r>
+      <w:proofErr w:type="spellStart"/>
+      <w:r>
+        <w:rPr>
+          <w:rFonts w:ascii="Courier New" w:eastAsia="Times New Roman" w:hAnsi="Courier New" w:cs="Courier New"/>
+          <w:sz w:val="20"/>
+          <w:szCs w:val="20"/>
+          <w:lang w:eastAsia="fr-FR"/>
+        </w:rPr>
+        <w:t>awesome</w:t>
+      </w:r>
+      <w:proofErr w:type="spellEnd"/>
+      <w:r>
+        <w:rPr>
+          <w:rFonts w:ascii="Courier New" w:eastAsia="Times New Roman" w:hAnsi="Courier New" w:cs="Courier New"/>
+          <w:sz w:val="20"/>
+          <w:szCs w:val="20"/>
+          <w:lang w:eastAsia="fr-FR"/>
+        </w:rPr>
+        <w:t>/</w:t>
+      </w:r>
+      <w:proofErr w:type="spellStart"/>
+      <w:r>
+        <w:rPr>
+          <w:rFonts w:ascii="Courier New" w:eastAsia="Times New Roman" w:hAnsi="Courier New" w:cs="Courier New"/>
+          <w:sz w:val="20"/>
+          <w:szCs w:val="20"/>
+          <w:lang w:eastAsia="fr-FR"/>
+        </w:rPr>
+        <w:t>css</w:t>
+      </w:r>
+      <w:proofErr w:type="spellEnd"/>
+      <w:r>
+        <w:rPr>
+          <w:rFonts w:ascii="Courier New" w:eastAsia="Times New Roman" w:hAnsi="Courier New" w:cs="Courier New"/>
+          <w:sz w:val="20"/>
+          <w:szCs w:val="20"/>
+          <w:lang w:eastAsia="fr-FR"/>
+        </w:rPr>
+        <w:t>/font-awesome.css"</w:t>
+      </w:r>
+    </w:p>
+    <w:p>
+      <w:pPr>
+        <w:tabs>
+          <w:tab w:val="left" w:pos="916"/>
+          <w:tab w:val="left" w:pos="1832"/>
+          <w:tab w:val="left" w:pos="2748"/>
+          <w:tab w:val="left" w:pos="3664"/>
+          <w:tab w:val="left" w:pos="4580"/>
+          <w:tab w:val="left" w:pos="5496"/>
+          <w:tab w:val="left" w:pos="6412"/>
+          <w:tab w:val="left" w:pos="7328"/>
+          <w:tab w:val="left" w:pos="8244"/>
+          <w:tab w:val="left" w:pos="9160"/>
+          <w:tab w:val="left" w:pos="10076"/>
+          <w:tab w:val="left" w:pos="10992"/>
+          <w:tab w:val="left" w:pos="11908"/>
+          <w:tab w:val="left" w:pos="12824"/>
+          <w:tab w:val="left" w:pos="13740"/>
+          <w:tab w:val="left" w:pos="14656"/>
+        </w:tabs>
+        <w:spacing w:after="0" w:line="240" w:lineRule="auto"/>
+        <w:rPr>
+          <w:rFonts w:ascii="Courier New" w:eastAsia="Times New Roman" w:hAnsi="Courier New" w:cs="Courier New"/>
+          <w:sz w:val="20"/>
+          <w:szCs w:val="20"/>
+          <w:lang w:eastAsia="fr-FR"/>
+        </w:rPr>
+      </w:pPr>
+      <w:r>
+        <w:rPr>
+          <w:rFonts w:ascii="Courier New" w:eastAsia="Times New Roman" w:hAnsi="Courier New" w:cs="Courier New"/>
+          <w:sz w:val="20"/>
+          <w:szCs w:val="20"/>
+          <w:lang w:eastAsia="fr-FR"/>
+        </w:rPr>
+        <w:t>],</w:t>
+      </w:r>
+    </w:p>
+    <w:p>
+      <w:pPr>
+        <w:rPr>
+          <w:lang w:val="en-GB"/>
+        </w:rPr>
+      </w:pPr>
+    </w:p>
+    <w:p>
+      <w:pPr>
+        <w:rPr>
+          <w:lang w:val="en-GB"/>
+        </w:rPr>
+      </w:pPr>
+    </w:p>
+    <w:p>
+      <w:pPr>
+        <w:rPr>
+          <w:lang w:val="en-GB"/>
+        </w:rPr>
+      </w:pPr>
+      <w:r>
+        <w:rPr>
+          <w:noProof/>
+        </w:rPr>
+        <w:drawing>
+          <wp:inline distT="0" distB="0" distL="0" distR="0" wp14:anchorId="5A096B2F" wp14:editId="6282B8B3">
+            <wp:extent cx="4648200" cy="1238250"/>
+            <wp:effectExtent l="0" t="0" r="0" b="0"/>
+            <wp:docPr id="5" name="Image 5"/>
+            <wp:cNvGraphicFramePr>
+              <a:graphicFrameLocks xmlns:a="http://schemas.openxmlformats.org/drawingml/2006/main" noChangeAspect="1"/>
+            </wp:cNvGraphicFramePr>
+            <a:graphic xmlns:a="http://schemas.openxmlformats.org/drawingml/2006/main">
+              <a:graphicData uri="http://schemas.openxmlformats.org/drawingml/2006/picture">
+                <pic:pic xmlns:pic="http://schemas.openxmlformats.org/drawingml/2006/picture">
+                  <pic:nvPicPr>
+                    <pic:cNvPr id="1" name=""/>
+                    <pic:cNvPicPr/>
+                  </pic:nvPicPr>
+                  <pic:blipFill>
+                    <a:blip r:embed="rId10"/>
+                    <a:stretch>
+                      <a:fillRect/>
+                    </a:stretch>
+                  </pic:blipFill>
+                  <pic:spPr>
+                    <a:xfrm>
+                      <a:off x="0" y="0"/>
+                      <a:ext cx="4648200" cy="1238250"/>
+                    </a:xfrm>
+                    <a:prstGeom prst="rect">
+                      <a:avLst/>
+                    </a:prstGeom>
+                  </pic:spPr>
+                </pic:pic>
+              </a:graphicData>
+            </a:graphic>
+          </wp:inline>
+        </w:drawing>
+      </w:r>
+    </w:p>
+    <w:p>
+      <w:r>
+        <w:t>Le premier style type vient d</w:t>
+      </w:r>
+      <w:r>
+        <w:t xml:space="preserve">e </w:t>
+      </w:r>
+      <w:proofErr w:type="spellStart"/>
+      <w:r>
+        <w:t>boostrap</w:t>
+      </w:r>
+      <w:proofErr w:type="spellEnd"/>
+      <w:r>
+        <w:t> ; le 3</w:t>
+      </w:r>
+      <w:r>
+        <w:rPr>
+          <w:vertAlign w:val="superscript"/>
+        </w:rPr>
+        <w:t>e</w:t>
+      </w:r>
+      <w:r>
+        <w:t xml:space="preserve"> de font</w:t>
+      </w:r>
+      <w:r>
+        <w:t>-</w:t>
+      </w:r>
+      <w:proofErr w:type="spellStart"/>
+      <w:r>
+        <w:t>Awesome</w:t>
+      </w:r>
+      <w:proofErr w:type="spellEnd"/>
+      <w:r>
+        <w:t> ; template</w:t>
+      </w:r>
       <w:bookmarkStart w:id="0" w:name="_GoBack"/>
       <w:bookmarkEnd w:id="0"/>
+      <w:r>
+        <w:t xml:space="preserve"> </w:t>
+      </w:r>
+      <w:r>
+        <w:t>mis en place</w:t>
+      </w:r>
+      <w:r>
+        <w:t xml:space="preserve"> </w:t>
+      </w:r>
+      <w:r>
+        <w:t>précédemment</w:t>
+      </w:r>
     </w:p>
     <w:sectPr>
       <w:pgSz w:w="11906" w:h="16838"/>
@@ -926,6 +1940,56 @@
     </w:sectPr>
   </w:body>
 </w:document>
+</file>
+
+<file path=word/endnotes.xml><?xml version="1.0" encoding="utf-8"?>
+<w:endnotes xmlns:wpc="http://schemas.microsoft.com/office/word/2010/wordprocessingCanvas" xmlns:cx="http://schemas.microsoft.com/office/drawing/2014/chartex" xmlns:cx1="http://schemas.microsoft.com/office/drawing/2015/9/8/chartex" xmlns:cx2="http://schemas.microsoft.com/office/drawing/2015/10/21/chartex" xmlns:cx3="http://schemas.microsoft.com/office/drawing/2016/5/9/chartex" xmlns:cx4="http://schemas.microsoft.com/office/drawing/2016/5/10/chartex" xmlns:cx5="http://schemas.microsoft.com/office/drawing/2016/5/11/chartex" xmlns:cx6="http://schemas.microsoft.com/office/drawing/2016/5/12/chartex" xmlns:cx7="http://schemas.microsoft.com/office/drawing/2016/5/13/chartex" xmlns:cx8="http://schemas.microsoft.com/office/drawing/2016/5/14/chartex" xmlns:mc="http://schemas.openxmlformats.org/markup-compatibility/2006" xmlns:aink="http://schemas.microsoft.com/office/drawing/2016/ink" xmlns:am3d="http://schemas.microsoft.com/office/drawing/2017/model3d" xmlns:o="urn:schemas-microsoft-com:office:office" xmlns:r="http://schemas.openxmlformats.org/officeDocument/2006/relationships" xmlns:m="http://schemas.openxmlformats.org/officeDocument/2006/math" xmlns:v="urn:schemas-microsoft-com:vml" xmlns:wp14="http://schemas.microsoft.com/office/word/2010/wordprocessingDrawing" xmlns:wp="http://schemas.openxmlformats.org/drawingml/2006/wordprocessingDrawing" xmlns:w10="urn:schemas-microsoft-com:office:word" xmlns:w="http://schemas.openxmlformats.org/wordprocessingml/2006/main" xmlns:w14="http://schemas.microsoft.com/office/word/2010/wordml" xmlns:w15="http://schemas.microsoft.com/office/word/2012/wordml" xmlns:w16cid="http://schemas.microsoft.com/office/word/2016/wordml/cid" xmlns:w16se="http://schemas.microsoft.com/office/word/2015/wordml/symex" xmlns:wpg="http://schemas.microsoft.com/office/word/2010/wordprocessingGroup" xmlns:wpi="http://schemas.microsoft.com/office/word/2010/wordprocessingInk" xmlns:wne="http://schemas.microsoft.com/office/word/2006/wordml" xmlns:wps="http://schemas.microsoft.com/office/word/2010/wordprocessingShape" mc:Ignorable="w14 w15 w16se w16cid wp14">
+  <w:endnote w:type="separator" w:id="-1">
+    <w:p>
+      <w:pPr>
+        <w:spacing w:after="0" w:line="240" w:lineRule="auto"/>
+      </w:pPr>
+      <w:r>
+        <w:separator/>
+      </w:r>
+    </w:p>
+  </w:endnote>
+  <w:endnote w:type="continuationSeparator" w:id="0">
+    <w:p>
+      <w:pPr>
+        <w:spacing w:after="0" w:line="240" w:lineRule="auto"/>
+      </w:pPr>
+      <w:r>
+        <w:continuationSeparator/>
+      </w:r>
+    </w:p>
+  </w:endnote>
+</w:endnotes>
+</file>
+
+<file path=word/footnotes.xml><?xml version="1.0" encoding="utf-8"?>
+<w:footnotes xmlns:wpc="http://schemas.microsoft.com/office/word/2010/wordprocessingCanvas" xmlns:cx="http://schemas.microsoft.com/office/drawing/2014/chartex" xmlns:cx1="http://schemas.microsoft.com/office/drawing/2015/9/8/chartex" xmlns:cx2="http://schemas.microsoft.com/office/drawing/2015/10/21/chartex" xmlns:cx3="http://schemas.microsoft.com/office/drawing/2016/5/9/chartex" xmlns:cx4="http://schemas.microsoft.com/office/drawing/2016/5/10/chartex" xmlns:cx5="http://schemas.microsoft.com/office/drawing/2016/5/11/chartex" xmlns:cx6="http://schemas.microsoft.com/office/drawing/2016/5/12/chartex" xmlns:cx7="http://schemas.microsoft.com/office/drawing/2016/5/13/chartex" xmlns:cx8="http://schemas.microsoft.com/office/drawing/2016/5/14/chartex" xmlns:mc="http://schemas.openxmlformats.org/markup-compatibility/2006" xmlns:aink="http://schemas.microsoft.com/office/drawing/2016/ink" xmlns:am3d="http://schemas.microsoft.com/office/drawing/2017/model3d" xmlns:o="urn:schemas-microsoft-com:office:office" xmlns:r="http://schemas.openxmlformats.org/officeDocument/2006/relationships" xmlns:m="http://schemas.openxmlformats.org/officeDocument/2006/math" xmlns:v="urn:schemas-microsoft-com:vml" xmlns:wp14="http://schemas.microsoft.com/office/word/2010/wordprocessingDrawing" xmlns:wp="http://schemas.openxmlformats.org/drawingml/2006/wordprocessingDrawing" xmlns:w10="urn:schemas-microsoft-com:office:word" xmlns:w="http://schemas.openxmlformats.org/wordprocessingml/2006/main" xmlns:w14="http://schemas.microsoft.com/office/word/2010/wordml" xmlns:w15="http://schemas.microsoft.com/office/word/2012/wordml" xmlns:w16cid="http://schemas.microsoft.com/office/word/2016/wordml/cid" xmlns:w16se="http://schemas.microsoft.com/office/word/2015/wordml/symex" xmlns:wpg="http://schemas.microsoft.com/office/word/2010/wordprocessingGroup" xmlns:wpi="http://schemas.microsoft.com/office/word/2010/wordprocessingInk" xmlns:wne="http://schemas.microsoft.com/office/word/2006/wordml" xmlns:wps="http://schemas.microsoft.com/office/word/2010/wordprocessingShape" mc:Ignorable="w14 w15 w16se w16cid wp14">
+  <w:footnote w:type="separator" w:id="-1">
+    <w:p>
+      <w:pPr>
+        <w:spacing w:after="0" w:line="240" w:lineRule="auto"/>
+      </w:pPr>
+      <w:r>
+        <w:separator/>
+      </w:r>
+    </w:p>
+  </w:footnote>
+  <w:footnote w:type="continuationSeparator" w:id="0">
+    <w:p>
+      <w:pPr>
+        <w:spacing w:after="0" w:line="240" w:lineRule="auto"/>
+      </w:pPr>
+      <w:r>
+        <w:continuationSeparator/>
+      </w:r>
+    </w:p>
+  </w:footnote>
+</w:footnotes>
 </file>
 
 <file path=word/styles.xml><?xml version="1.0" encoding="utf-8"?>
@@ -1353,6 +2417,100 @@
     <w:semiHidden/>
     <w:unhideWhenUsed/>
   </w:style>
+  <w:style w:type="paragraph" w:styleId="En-tte">
+    <w:name w:val="header"/>
+    <w:basedOn w:val="Normal"/>
+    <w:link w:val="En-tteCar"/>
+    <w:uiPriority w:val="99"/>
+    <w:unhideWhenUsed/>
+    <w:rsid w:val="003F14BB"/>
+    <w:pPr>
+      <w:tabs>
+        <w:tab w:val="center" w:pos="4536"/>
+        <w:tab w:val="right" w:pos="9072"/>
+      </w:tabs>
+      <w:spacing w:after="0" w:line="240" w:lineRule="auto"/>
+    </w:pPr>
+  </w:style>
+  <w:style w:type="character" w:customStyle="1" w:styleId="En-tteCar">
+    <w:name w:val="En-tête Car"/>
+    <w:basedOn w:val="Policepardfaut"/>
+    <w:link w:val="En-tte"/>
+    <w:uiPriority w:val="99"/>
+    <w:rsid w:val="003F14BB"/>
+  </w:style>
+  <w:style w:type="paragraph" w:styleId="Pieddepage">
+    <w:name w:val="footer"/>
+    <w:basedOn w:val="Normal"/>
+    <w:link w:val="PieddepageCar"/>
+    <w:uiPriority w:val="99"/>
+    <w:unhideWhenUsed/>
+    <w:rsid w:val="003F14BB"/>
+    <w:pPr>
+      <w:tabs>
+        <w:tab w:val="center" w:pos="4536"/>
+        <w:tab w:val="right" w:pos="9072"/>
+      </w:tabs>
+      <w:spacing w:after="0" w:line="240" w:lineRule="auto"/>
+    </w:pPr>
+  </w:style>
+  <w:style w:type="character" w:customStyle="1" w:styleId="PieddepageCar">
+    <w:name w:val="Pied de page Car"/>
+    <w:basedOn w:val="Policepardfaut"/>
+    <w:link w:val="Pieddepage"/>
+    <w:uiPriority w:val="99"/>
+    <w:rsid w:val="003F14BB"/>
+  </w:style>
+  <w:style w:type="paragraph" w:styleId="PrformatHTML">
+    <w:name w:val="HTML Preformatted"/>
+    <w:basedOn w:val="Normal"/>
+    <w:link w:val="PrformatHTMLCar"/>
+    <w:uiPriority w:val="99"/>
+    <w:semiHidden/>
+    <w:unhideWhenUsed/>
+    <w:rsid w:val="001E121F"/>
+    <w:pPr>
+      <w:tabs>
+        <w:tab w:val="left" w:pos="916"/>
+        <w:tab w:val="left" w:pos="1832"/>
+        <w:tab w:val="left" w:pos="2748"/>
+        <w:tab w:val="left" w:pos="3664"/>
+        <w:tab w:val="left" w:pos="4580"/>
+        <w:tab w:val="left" w:pos="5496"/>
+        <w:tab w:val="left" w:pos="6412"/>
+        <w:tab w:val="left" w:pos="7328"/>
+        <w:tab w:val="left" w:pos="8244"/>
+        <w:tab w:val="left" w:pos="9160"/>
+        <w:tab w:val="left" w:pos="10076"/>
+        <w:tab w:val="left" w:pos="10992"/>
+        <w:tab w:val="left" w:pos="11908"/>
+        <w:tab w:val="left" w:pos="12824"/>
+        <w:tab w:val="left" w:pos="13740"/>
+        <w:tab w:val="left" w:pos="14656"/>
+      </w:tabs>
+      <w:spacing w:after="0" w:line="240" w:lineRule="auto"/>
+    </w:pPr>
+    <w:rPr>
+      <w:rFonts w:ascii="Courier New" w:eastAsia="Times New Roman" w:hAnsi="Courier New" w:cs="Courier New"/>
+      <w:sz w:val="20"/>
+      <w:szCs w:val="20"/>
+      <w:lang w:eastAsia="fr-FR"/>
+    </w:rPr>
+  </w:style>
+  <w:style w:type="character" w:customStyle="1" w:styleId="PrformatHTMLCar">
+    <w:name w:val="Préformaté HTML Car"/>
+    <w:basedOn w:val="Policepardfaut"/>
+    <w:link w:val="PrformatHTML"/>
+    <w:uiPriority w:val="99"/>
+    <w:semiHidden/>
+    <w:rsid w:val="001E121F"/>
+    <w:rPr>
+      <w:rFonts w:ascii="Courier New" w:eastAsia="Times New Roman" w:hAnsi="Courier New" w:cs="Courier New"/>
+      <w:sz w:val="20"/>
+      <w:szCs w:val="20"/>
+      <w:lang w:eastAsia="fr-FR"/>
+    </w:rPr>
+  </w:style>
 </w:styles>
 </file>
 

</xml_diff>